<commit_message>
changed has been commited
</commit_message>
<xml_diff>
--- a/Contact-File/Assignment-02-R-Programming.docx
+++ b/Contact-File/Assignment-02-R-Programming.docx
@@ -283,7 +283,7 @@
         <w:pStyle w:val="Heading1"/>
         <w:numPr>
           <w:ilvl w:val="0"/>
-          <w:numId w:val="2"/>
+          <w:numId w:val="3"/>
         </w:numPr>
         <w:jc w:val="both"/>
         <w:rPr>
@@ -296,7 +296,7 @@
           <w:sz w:val="28"/>
           <w:szCs w:val="28"/>
         </w:rPr>
-        <w:t>Introduction</w:t>
+        <w:t>1.0 Introduction</w:t>
       </w:r>
     </w:p>
     <w:p>
@@ -312,33 +312,358 @@
           <w:szCs w:val="24"/>
         </w:rPr>
         <w:tab/>
-        <w:t xml:space="preserve">For the data analysis purpose there are number of popular tools and application that can be used. Considering the performance ratings and user experiences R-Studio is effective and poplar tool among the community of the data science. R Studio contains more attractive and effective features when we compare with the competitors. </w:t>
-      </w:r>
+        <w:t xml:space="preserve">For the data analysis purpose there are number of popular tools and application that can be used. Considering the performance ratings and user experiences R-Studio is effective and poplar tool among the community of the data science. R Studio contains more attractive and effective features when we compare with the competitors. Considering the programming languages like python and other analyzing languages R programming stand at the top of the performance list because of the incredible performance. Specialty with the R programming is users can simply run the commands line by line and do no have to compile the entire document for the outputs. That saves a lot of time and effort in the programming manner. </w:t>
+      </w:r>
+    </w:p>
+    <w:p>
+      <w:pPr>
+        <w:pStyle w:val="TextBody"/>
+        <w:jc w:val="both"/>
+        <w:rPr/>
+      </w:pPr>
       <w:r>
         <w:rPr>
           <w:rFonts w:ascii="Liberation Sans" w:hAnsi="Liberation Sans"/>
           <w:sz w:val="24"/>
           <w:szCs w:val="24"/>
         </w:rPr>
-        <w:t xml:space="preserve">Considering the programming languages like python and other analyzing languages R programming stand at the top of the performance list because of the incredible performance. Specialty with the R programming is users can simply run the commands line by line and do no have to compile the entire document for the outputs. That saves a lot of time and effort in the programming manner. </w:t>
+        <w:tab/>
+        <w:t>Apart from all that R Studio allow users to power up the R programming platform and in that way users can freely manage the way of using the visualization tools and other additional features with a minimum time period. Analyzing features in the R studio tool is very reliable and put the flags on the precise locations in the data sets that are questionable. Along with that R programming and R studio consist of vector operations which can be helpful in a considerably larger operations. Which means users do not have to so many loops and repetitive operations to go through the document. Well supported community and so many packages are to make sure that the users are not left alone in the data science.</w:t>
       </w:r>
     </w:p>
     <w:p>
       <w:pPr>
         <w:pStyle w:val="TextBody"/>
         <w:jc w:val="both"/>
+        <w:rPr/>
+      </w:pPr>
+      <w:r>
         <w:rPr>
           <w:rFonts w:ascii="Liberation Sans" w:hAnsi="Liberation Sans"/>
           <w:sz w:val="24"/>
           <w:szCs w:val="24"/>
         </w:rPr>
-      </w:pPr>
-      <w:r>
+        <w:tab/>
+        <w:t xml:space="preserve">I have selected a data set from a real state business in USA. This data set represents all the apartments that have been owned by the business and the customer feedback as well as the description. The data set has imported to the R Studio and rest of the analyzing portions are based on this data set. </w:t>
+      </w:r>
+    </w:p>
+    <w:p>
+      <w:pPr>
+        <w:pStyle w:val="TextBody"/>
+        <w:jc w:val="both"/>
         <w:rPr>
           <w:rFonts w:ascii="Liberation Sans" w:hAnsi="Liberation Sans"/>
           <w:sz w:val="24"/>
           <w:szCs w:val="24"/>
         </w:rPr>
+      </w:pPr>
+      <w:r>
+        <w:rPr>
+          <w:rFonts w:ascii="Liberation Sans" w:hAnsi="Liberation Sans"/>
+          <w:sz w:val="24"/>
+          <w:szCs w:val="24"/>
+        </w:rPr>
+        <mc:AlternateContent>
+          <mc:Choice Requires="wps">
+            <w:drawing>
+              <wp:anchor behindDoc="0" distT="0" distB="0" distL="0" distR="0" simplePos="0" locked="0" layoutInCell="1" allowOverlap="1" relativeHeight="2">
+                <wp:simplePos x="0" y="0"/>
+                <wp:positionH relativeFrom="column">
+                  <wp:align>center</wp:align>
+                </wp:positionH>
+                <wp:positionV relativeFrom="paragraph">
+                  <wp:posOffset>635</wp:posOffset>
+                </wp:positionV>
+                <wp:extent cx="5926455" cy="3042920"/>
+                <wp:effectExtent l="0" t="0" r="0" b="0"/>
+                <wp:wrapSquare wrapText="largest"/>
+                <wp:docPr id="1" name="Frame1"/>
+                <a:graphic xmlns:a="http://schemas.openxmlformats.org/drawingml/2006/main">
+                  <a:graphicData uri="http://schemas.microsoft.com/office/word/2010/wordprocessingShape">
+                    <wps:wsp>
+                      <wps:cNvSpPr/>
+                      <wps:spPr>
+                        <a:xfrm>
+                          <a:off x="0" y="0"/>
+                          <a:ext cx="5925960" cy="3042360"/>
+                        </a:xfrm>
+                        <a:prstGeom prst="rect">
+                          <a:avLst/>
+                        </a:prstGeom>
+                        <a:noFill/>
+                        <a:ln>
+                          <a:noFill/>
+                        </a:ln>
+                      </wps:spPr>
+                      <wps:style>
+                        <a:lnRef idx="0"/>
+                        <a:fillRef idx="0"/>
+                        <a:effectRef idx="0"/>
+                        <a:fontRef idx="minor"/>
+                      </wps:style>
+                      <wps:txbx>
+                        <w:txbxContent>
+                          <w:p>
+                            <w:pPr>
+                              <w:pStyle w:val="Image"/>
+                              <w:spacing w:before="120" w:after="120"/>
+                              <w:jc w:val="center"/>
+                              <w:rPr>
+                                <w:color w:val="auto"/>
+                              </w:rPr>
+                            </w:pPr>
+                            <w:r>
+                              <w:rPr>
+                                <w:color w:val="auto"/>
+                              </w:rPr>
+                              <w:drawing>
+                                <wp:inline distT="0" distB="0" distL="0" distR="0">
+                                  <wp:extent cx="5628640" cy="2757805"/>
+                                  <wp:effectExtent l="0" t="0" r="0" b="0"/>
+                                  <wp:docPr id="3" name="Image1" descr=""/>
+                                  <wp:cNvGraphicFramePr>
+                                    <a:graphicFrameLocks xmlns:a="http://schemas.openxmlformats.org/drawingml/2006/main" noChangeAspect="1"/>
+                                  </wp:cNvGraphicFramePr>
+                                  <a:graphic xmlns:a="http://schemas.openxmlformats.org/drawingml/2006/main">
+                                    <a:graphicData uri="http://schemas.openxmlformats.org/drawingml/2006/picture">
+                                      <pic:pic xmlns:pic="http://schemas.openxmlformats.org/drawingml/2006/picture">
+                                        <pic:nvPicPr>
+                                          <pic:cNvPr id="3" name="Image1" descr=""/>
+                                          <pic:cNvPicPr>
+                                            <a:picLocks noChangeAspect="1" noChangeArrowheads="1"/>
+                                          </pic:cNvPicPr>
+                                        </pic:nvPicPr>
+                                        <pic:blipFill>
+                                          <a:blip r:embed="rId2"/>
+                                          <a:stretch>
+                                            <a:fillRect/>
+                                          </a:stretch>
+                                        </pic:blipFill>
+                                        <pic:spPr bwMode="auto">
+                                          <a:xfrm>
+                                            <a:off x="0" y="0"/>
+                                            <a:ext cx="5628640" cy="2757805"/>
+                                          </a:xfrm>
+                                          <a:prstGeom prst="rect">
+                                            <a:avLst/>
+                                          </a:prstGeom>
+                                        </pic:spPr>
+                                      </pic:pic>
+                                    </a:graphicData>
+                                  </a:graphic>
+                                </wp:inline>
+                              </w:drawing>
+                            </w:r>
+                            <w:r>
+                              <w:rPr>
+                                <w:vanish/>
+                                <w:color w:val="auto"/>
+                              </w:rPr>
+                              <w:br/>
+                            </w:r>
+                            <w:r>
+                              <w:rPr>
+                                <w:rFonts w:ascii="Liberation Sans" w:hAnsi="Liberation Sans"/>
+                                <w:color w:val="auto"/>
+                                <w:sz w:val="21"/>
+                                <w:szCs w:val="21"/>
+                              </w:rPr>
+                              <w:t xml:space="preserve">Image </w:t>
+                            </w:r>
+                            <w:r>
+                              <w:rPr>
+                                <w:rFonts w:ascii="Liberation Sans" w:hAnsi="Liberation Sans"/>
+                                <w:color w:val="auto"/>
+                                <w:sz w:val="21"/>
+                                <w:szCs w:val="21"/>
+                              </w:rPr>
+                              <w:fldChar w:fldCharType="begin"/>
+                            </w:r>
+                            <w:r>
+                              <w:rPr>
+                                <w:sz w:val="21"/>
+                                <w:szCs w:val="21"/>
+                                <w:rFonts w:ascii="Liberation Sans" w:hAnsi="Liberation Sans"/>
+                              </w:rPr>
+                              <w:instrText> SEQ Image \* ARABIC </w:instrText>
+                            </w:r>
+                            <w:r>
+                              <w:rPr>
+                                <w:sz w:val="21"/>
+                                <w:szCs w:val="21"/>
+                                <w:rFonts w:ascii="Liberation Sans" w:hAnsi="Liberation Sans"/>
+                              </w:rPr>
+                              <w:fldChar w:fldCharType="separate"/>
+                            </w:r>
+                            <w:r>
+                              <w:rPr>
+                                <w:sz w:val="21"/>
+                                <w:szCs w:val="21"/>
+                                <w:rFonts w:ascii="Liberation Sans" w:hAnsi="Liberation Sans"/>
+                              </w:rPr>
+                              <w:t>1</w:t>
+                            </w:r>
+                            <w:r>
+                              <w:rPr>
+                                <w:sz w:val="21"/>
+                                <w:szCs w:val="21"/>
+                                <w:rFonts w:ascii="Liberation Sans" w:hAnsi="Liberation Sans"/>
+                              </w:rPr>
+                              <w:fldChar w:fldCharType="end"/>
+                            </w:r>
+                            <w:r>
+                              <w:rPr>
+                                <w:rFonts w:ascii="Liberation Sans" w:hAnsi="Liberation Sans"/>
+                                <w:color w:val="auto"/>
+                                <w:sz w:val="21"/>
+                                <w:szCs w:val="21"/>
+                              </w:rPr>
+                              <w:t>: Data Set for the Analyzing</w:t>
+                            </w:r>
+                          </w:p>
+                        </w:txbxContent>
+                      </wps:txbx>
+                      <wps:bodyPr lIns="0" rIns="0" tIns="0" bIns="0">
+                        <a:noAutofit/>
+                      </wps:bodyPr>
+                    </wps:wsp>
+                  </a:graphicData>
+                </a:graphic>
+              </wp:anchor>
+            </w:drawing>
+          </mc:Choice>
+          <mc:Fallback>
+            <w:pict>
+              <v:rect id="shape_0" ID="Frame1" stroked="f" style="position:absolute;margin-left:2.7pt;margin-top:0.05pt;width:466.55pt;height:239.5pt;mso-position-horizontal:center">
+                <w10:wrap type="square"/>
+                <v:fill o:detectmouseclick="t" on="false"/>
+                <v:stroke color="#3465a4" joinstyle="round" endcap="flat"/>
+                <v:textbox>
+                  <w:txbxContent>
+                    <w:p>
+                      <w:pPr>
+                        <w:pStyle w:val="Image"/>
+                        <w:spacing w:before="120" w:after="120"/>
+                        <w:jc w:val="center"/>
+                        <w:rPr>
+                          <w:color w:val="auto"/>
+                        </w:rPr>
+                      </w:pPr>
+                      <w:r>
+                        <w:rPr>
+                          <w:color w:val="auto"/>
+                        </w:rPr>
+                        <w:drawing>
+                          <wp:inline distT="0" distB="0" distL="0" distR="0">
+                            <wp:extent cx="5628640" cy="2757805"/>
+                            <wp:effectExtent l="0" t="0" r="0" b="0"/>
+                            <wp:docPr id="4" name="Image1" descr=""/>
+                            <wp:cNvGraphicFramePr>
+                              <a:graphicFrameLocks xmlns:a="http://schemas.openxmlformats.org/drawingml/2006/main" noChangeAspect="1"/>
+                            </wp:cNvGraphicFramePr>
+                            <a:graphic xmlns:a="http://schemas.openxmlformats.org/drawingml/2006/main">
+                              <a:graphicData uri="http://schemas.openxmlformats.org/drawingml/2006/picture">
+                                <pic:pic xmlns:pic="http://schemas.openxmlformats.org/drawingml/2006/picture">
+                                  <pic:nvPicPr>
+                                    <pic:cNvPr id="4" name="Image1" descr=""/>
+                                    <pic:cNvPicPr>
+                                      <a:picLocks noChangeAspect="1" noChangeArrowheads="1"/>
+                                    </pic:cNvPicPr>
+                                  </pic:nvPicPr>
+                                  <pic:blipFill>
+                                    <a:blip r:embed="rId2"/>
+                                    <a:stretch>
+                                      <a:fillRect/>
+                                    </a:stretch>
+                                  </pic:blipFill>
+                                  <pic:spPr bwMode="auto">
+                                    <a:xfrm>
+                                      <a:off x="0" y="0"/>
+                                      <a:ext cx="5628640" cy="2757805"/>
+                                    </a:xfrm>
+                                    <a:prstGeom prst="rect">
+                                      <a:avLst/>
+                                    </a:prstGeom>
+                                  </pic:spPr>
+                                </pic:pic>
+                              </a:graphicData>
+                            </a:graphic>
+                          </wp:inline>
+                        </w:drawing>
+                      </w:r>
+                      <w:r>
+                        <w:rPr>
+                          <w:vanish/>
+                          <w:color w:val="auto"/>
+                        </w:rPr>
+                        <w:br/>
+                      </w:r>
+                      <w:r>
+                        <w:rPr>
+                          <w:rFonts w:ascii="Liberation Sans" w:hAnsi="Liberation Sans"/>
+                          <w:color w:val="auto"/>
+                          <w:sz w:val="21"/>
+                          <w:szCs w:val="21"/>
+                        </w:rPr>
+                        <w:t xml:space="preserve">Image </w:t>
+                      </w:r>
+                      <w:r>
+                        <w:rPr>
+                          <w:rFonts w:ascii="Liberation Sans" w:hAnsi="Liberation Sans"/>
+                          <w:color w:val="auto"/>
+                          <w:sz w:val="21"/>
+                          <w:szCs w:val="21"/>
+                        </w:rPr>
+                        <w:fldChar w:fldCharType="begin"/>
+                      </w:r>
+                      <w:r>
+                        <w:rPr>
+                          <w:sz w:val="21"/>
+                          <w:szCs w:val="21"/>
+                          <w:rFonts w:ascii="Liberation Sans" w:hAnsi="Liberation Sans"/>
+                        </w:rPr>
+                        <w:instrText> SEQ Image \* ARABIC </w:instrText>
+                      </w:r>
+                      <w:r>
+                        <w:rPr>
+                          <w:sz w:val="21"/>
+                          <w:szCs w:val="21"/>
+                          <w:rFonts w:ascii="Liberation Sans" w:hAnsi="Liberation Sans"/>
+                        </w:rPr>
+                        <w:fldChar w:fldCharType="separate"/>
+                      </w:r>
+                      <w:r>
+                        <w:rPr>
+                          <w:sz w:val="21"/>
+                          <w:szCs w:val="21"/>
+                          <w:rFonts w:ascii="Liberation Sans" w:hAnsi="Liberation Sans"/>
+                        </w:rPr>
+                        <w:t>1</w:t>
+                      </w:r>
+                      <w:r>
+                        <w:rPr>
+                          <w:sz w:val="21"/>
+                          <w:szCs w:val="21"/>
+                          <w:rFonts w:ascii="Liberation Sans" w:hAnsi="Liberation Sans"/>
+                        </w:rPr>
+                        <w:fldChar w:fldCharType="end"/>
+                      </w:r>
+                      <w:r>
+                        <w:rPr>
+                          <w:rFonts w:ascii="Liberation Sans" w:hAnsi="Liberation Sans"/>
+                          <w:color w:val="auto"/>
+                          <w:sz w:val="21"/>
+                          <w:szCs w:val="21"/>
+                        </w:rPr>
+                        <w:t>: Data Set for the Analyzing</w:t>
+                      </w:r>
+                    </w:p>
+                  </w:txbxContent>
+                </v:textbox>
+              </v:rect>
+            </w:pict>
+          </mc:Fallback>
+        </mc:AlternateContent>
       </w:r>
     </w:p>
     <w:p>
@@ -349,19 +674,804 @@
           <w:numId w:val="2"/>
         </w:numPr>
         <w:spacing w:before="240" w:after="120"/>
+        <w:rPr/>
+      </w:pPr>
+      <w:r>
+        <w:rPr/>
+        <w:t>2.0 Visualizations of the data-set</w:t>
+        <w:tab/>
+      </w:r>
+    </w:p>
+    <w:p>
+      <w:pPr>
+        <w:pStyle w:val="Heading2"/>
+        <w:numPr>
+          <w:ilvl w:val="1"/>
+          <w:numId w:val="1"/>
+        </w:numPr>
+        <w:rPr/>
+      </w:pPr>
+      <w:r>
+        <w:rPr/>
+        <w:t>2.1 Mean</w:t>
+      </w:r>
+    </w:p>
+    <w:p>
+      <w:pPr>
+        <w:pStyle w:val="TextBody"/>
         <w:jc w:val="both"/>
         <w:rPr/>
       </w:pPr>
       <w:r>
-        <w:rPr/>
+        <w:rPr>
+          <w:rFonts w:ascii="Liberation Sans" w:hAnsi="Liberation Sans"/>
+        </w:rPr>
+        <w:tab/>
+      </w:r>
+      <w:r>
+        <w:rPr>
+          <w:rFonts w:ascii="Liberation Sans" w:hAnsi="Liberation Sans"/>
+        </w:rPr>
+        <w:t xml:space="preserve">In this data-set we have to look in to the pricing and rating of the Apartments. There are more than 30,000 inputs and the mean of the categories are calculated as follows. </w:t>
+      </w:r>
+    </w:p>
+    <w:p>
+      <w:pPr>
+        <w:pStyle w:val="TextBody"/>
+        <w:jc w:val="both"/>
+        <w:rPr/>
+      </w:pPr>
+      <w:r>
+        <w:rPr>
+          <w:rFonts w:ascii="Liberation Sans" w:hAnsi="Liberation Sans"/>
+        </w:rPr>
+        <w:t xml:space="preserve"> </w:t>
+      </w:r>
+      <w:r>
+        <w:rPr/>
+        <w:tab/>
+        <w:tab/>
+        <w:tab/>
+        <w:tab/>
+        <w:tab/>
+      </w:r>
+      <w:r>
+        <mc:AlternateContent>
+          <mc:Choice Requires="wps">
+            <w:drawing>
+              <wp:anchor behindDoc="0" distT="0" distB="0" distL="0" distR="0" simplePos="0" locked="0" layoutInCell="1" allowOverlap="1" relativeHeight="5">
+                <wp:simplePos x="0" y="0"/>
+                <wp:positionH relativeFrom="column">
+                  <wp:align>center</wp:align>
+                </wp:positionH>
+                <wp:positionV relativeFrom="paragraph">
+                  <wp:posOffset>635</wp:posOffset>
+                </wp:positionV>
+                <wp:extent cx="2314575" cy="560705"/>
+                <wp:effectExtent l="0" t="0" r="0" b="0"/>
+                <wp:wrapSquare wrapText="largest"/>
+                <wp:docPr id="5" name="Frame2"/>
+                <a:graphic xmlns:a="http://schemas.openxmlformats.org/drawingml/2006/main">
+                  <a:graphicData uri="http://schemas.microsoft.com/office/word/2010/wordprocessingShape">
+                    <wps:wsp>
+                      <wps:cNvSpPr txBox="1"/>
+                      <wps:spPr>
+                        <a:xfrm>
+                          <a:off x="0" y="0"/>
+                          <a:ext cx="2314575" cy="560705"/>
+                        </a:xfrm>
+                        <a:prstGeom prst="rect"/>
+                      </wps:spPr>
+                      <wps:txbx>
+                        <w:txbxContent>
+                          <w:p>
+                            <w:pPr>
+                              <w:pStyle w:val="Image"/>
+                              <w:spacing w:before="120" w:after="120"/>
+                              <w:jc w:val="center"/>
+                              <w:rPr/>
+                            </w:pPr>
+                            <w:r>
+                              <w:rPr/>
+                              <w:drawing>
+                                <wp:inline distT="0" distB="0" distL="0" distR="0">
+                                  <wp:extent cx="2198370" cy="297815"/>
+                                  <wp:effectExtent l="0" t="0" r="0" b="0"/>
+                                  <wp:docPr id="6" name="Image2" descr=""/>
+                                  <wp:cNvGraphicFramePr>
+                                    <a:graphicFrameLocks xmlns:a="http://schemas.openxmlformats.org/drawingml/2006/main" noChangeAspect="1"/>
+                                  </wp:cNvGraphicFramePr>
+                                  <a:graphic xmlns:a="http://schemas.openxmlformats.org/drawingml/2006/main">
+                                    <a:graphicData uri="http://schemas.openxmlformats.org/drawingml/2006/picture">
+                                      <pic:pic xmlns:pic="http://schemas.openxmlformats.org/drawingml/2006/picture">
+                                        <pic:nvPicPr>
+                                          <pic:cNvPr id="6" name="Image2" descr=""/>
+                                          <pic:cNvPicPr>
+                                            <a:picLocks noChangeAspect="1" noChangeArrowheads="1"/>
+                                          </pic:cNvPicPr>
+                                        </pic:nvPicPr>
+                                        <pic:blipFill>
+                                          <a:blip r:embed="rId3"/>
+                                          <a:stretch>
+                                            <a:fillRect/>
+                                          </a:stretch>
+                                        </pic:blipFill>
+                                        <pic:spPr bwMode="auto">
+                                          <a:xfrm>
+                                            <a:off x="0" y="0"/>
+                                            <a:ext cx="2198370" cy="297815"/>
+                                          </a:xfrm>
+                                          <a:prstGeom prst="rect">
+                                            <a:avLst/>
+                                          </a:prstGeom>
+                                        </pic:spPr>
+                                      </pic:pic>
+                                    </a:graphicData>
+                                  </a:graphic>
+                                </wp:inline>
+                              </w:drawing>
+                            </w:r>
+                            <w:r>
+                              <w:rPr>
+                                <w:vanish/>
+                              </w:rPr>
+                              <w:br/>
+                            </w:r>
+                            <w:r>
+                              <w:rPr>
+                                <w:rFonts w:ascii="Liberation Sans" w:hAnsi="Liberation Sans"/>
+                                <w:sz w:val="21"/>
+                                <w:szCs w:val="21"/>
+                              </w:rPr>
+                              <w:t xml:space="preserve">Image </w:t>
+                            </w:r>
+                            <w:r>
+                              <w:rPr>
+                                <w:rFonts w:ascii="Liberation Sans" w:hAnsi="Liberation Sans"/>
+                                <w:sz w:val="21"/>
+                                <w:szCs w:val="21"/>
+                              </w:rPr>
+                              <w:fldChar w:fldCharType="begin"/>
+                            </w:r>
+                            <w:r>
+                              <w:rPr>
+                                <w:sz w:val="21"/>
+                                <w:szCs w:val="21"/>
+                                <w:rFonts w:ascii="Liberation Sans" w:hAnsi="Liberation Sans"/>
+                              </w:rPr>
+                              <w:instrText> SEQ Image \* ARABIC </w:instrText>
+                            </w:r>
+                            <w:r>
+                              <w:rPr>
+                                <w:sz w:val="21"/>
+                                <w:szCs w:val="21"/>
+                                <w:rFonts w:ascii="Liberation Sans" w:hAnsi="Liberation Sans"/>
+                              </w:rPr>
+                              <w:fldChar w:fldCharType="separate"/>
+                            </w:r>
+                            <w:r>
+                              <w:rPr>
+                                <w:sz w:val="21"/>
+                                <w:szCs w:val="21"/>
+                                <w:rFonts w:ascii="Liberation Sans" w:hAnsi="Liberation Sans"/>
+                              </w:rPr>
+                              <w:t>2</w:t>
+                            </w:r>
+                            <w:r>
+                              <w:rPr>
+                                <w:sz w:val="21"/>
+                                <w:szCs w:val="21"/>
+                                <w:rFonts w:ascii="Liberation Sans" w:hAnsi="Liberation Sans"/>
+                              </w:rPr>
+                              <w:fldChar w:fldCharType="end"/>
+                            </w:r>
+                            <w:r>
+                              <w:rPr>
+                                <w:rFonts w:ascii="Liberation Sans" w:hAnsi="Liberation Sans"/>
+                                <w:sz w:val="21"/>
+                                <w:szCs w:val="21"/>
+                              </w:rPr>
+                              <w:t>: Mean of the data set</w:t>
+                            </w:r>
+                          </w:p>
+                        </w:txbxContent>
+                      </wps:txbx>
+                      <wps:bodyPr anchor="t" lIns="0" tIns="0" rIns="0" bIns="0">
+                        <a:noAutofit/>
+                      </wps:bodyPr>
+                    </wps:wsp>
+                  </a:graphicData>
+                </a:graphic>
+              </wp:anchor>
+            </w:drawing>
+          </mc:Choice>
+          <mc:Fallback>
+            <w:pict>
+              <v:rect style="position:absolute;rotation:0;width:182.25pt;height:44.15pt;mso-wrap-distance-left:0pt;mso-wrap-distance-right:0pt;mso-wrap-distance-top:0pt;mso-wrap-distance-bottom:0pt;margin-top:0pt;mso-position-vertical:top;mso-position-vertical-relative:text;margin-left:144.9pt;mso-position-horizontal:center;mso-position-horizontal-relative:text">
+                <v:textbox inset="0in,0in,0in,0in">
+                  <w:txbxContent>
+                    <w:p>
+                      <w:pPr>
+                        <w:pStyle w:val="Image"/>
+                        <w:spacing w:before="120" w:after="120"/>
+                        <w:jc w:val="center"/>
+                        <w:rPr/>
+                      </w:pPr>
+                      <w:r>
+                        <w:rPr/>
+                        <w:drawing>
+                          <wp:inline distT="0" distB="0" distL="0" distR="0">
+                            <wp:extent cx="2198370" cy="297815"/>
+                            <wp:effectExtent l="0" t="0" r="0" b="0"/>
+                            <wp:docPr id="7" name="Image2" descr=""/>
+                            <wp:cNvGraphicFramePr>
+                              <a:graphicFrameLocks xmlns:a="http://schemas.openxmlformats.org/drawingml/2006/main" noChangeAspect="1"/>
+                            </wp:cNvGraphicFramePr>
+                            <a:graphic xmlns:a="http://schemas.openxmlformats.org/drawingml/2006/main">
+                              <a:graphicData uri="http://schemas.openxmlformats.org/drawingml/2006/picture">
+                                <pic:pic xmlns:pic="http://schemas.openxmlformats.org/drawingml/2006/picture">
+                                  <pic:nvPicPr>
+                                    <pic:cNvPr id="7" name="Image2" descr=""/>
+                                    <pic:cNvPicPr>
+                                      <a:picLocks noChangeAspect="1" noChangeArrowheads="1"/>
+                                    </pic:cNvPicPr>
+                                  </pic:nvPicPr>
+                                  <pic:blipFill>
+                                    <a:blip r:embed="rId3"/>
+                                    <a:stretch>
+                                      <a:fillRect/>
+                                    </a:stretch>
+                                  </pic:blipFill>
+                                  <pic:spPr bwMode="auto">
+                                    <a:xfrm>
+                                      <a:off x="0" y="0"/>
+                                      <a:ext cx="2198370" cy="297815"/>
+                                    </a:xfrm>
+                                    <a:prstGeom prst="rect">
+                                      <a:avLst/>
+                                    </a:prstGeom>
+                                  </pic:spPr>
+                                </pic:pic>
+                              </a:graphicData>
+                            </a:graphic>
+                          </wp:inline>
+                        </w:drawing>
+                      </w:r>
+                      <w:r>
+                        <w:rPr>
+                          <w:vanish/>
+                        </w:rPr>
+                        <w:br/>
+                      </w:r>
+                      <w:r>
+                        <w:rPr>
+                          <w:rFonts w:ascii="Liberation Sans" w:hAnsi="Liberation Sans"/>
+                          <w:sz w:val="21"/>
+                          <w:szCs w:val="21"/>
+                        </w:rPr>
+                        <w:t xml:space="preserve">Image </w:t>
+                      </w:r>
+                      <w:r>
+                        <w:rPr>
+                          <w:rFonts w:ascii="Liberation Sans" w:hAnsi="Liberation Sans"/>
+                          <w:sz w:val="21"/>
+                          <w:szCs w:val="21"/>
+                        </w:rPr>
+                        <w:fldChar w:fldCharType="begin"/>
+                      </w:r>
+                      <w:r>
+                        <w:rPr>
+                          <w:sz w:val="21"/>
+                          <w:szCs w:val="21"/>
+                          <w:rFonts w:ascii="Liberation Sans" w:hAnsi="Liberation Sans"/>
+                        </w:rPr>
+                        <w:instrText> SEQ Image \* ARABIC </w:instrText>
+                      </w:r>
+                      <w:r>
+                        <w:rPr>
+                          <w:sz w:val="21"/>
+                          <w:szCs w:val="21"/>
+                          <w:rFonts w:ascii="Liberation Sans" w:hAnsi="Liberation Sans"/>
+                        </w:rPr>
+                        <w:fldChar w:fldCharType="separate"/>
+                      </w:r>
+                      <w:r>
+                        <w:rPr>
+                          <w:sz w:val="21"/>
+                          <w:szCs w:val="21"/>
+                          <w:rFonts w:ascii="Liberation Sans" w:hAnsi="Liberation Sans"/>
+                        </w:rPr>
+                        <w:t>2</w:t>
+                      </w:r>
+                      <w:r>
+                        <w:rPr>
+                          <w:sz w:val="21"/>
+                          <w:szCs w:val="21"/>
+                          <w:rFonts w:ascii="Liberation Sans" w:hAnsi="Liberation Sans"/>
+                        </w:rPr>
+                        <w:fldChar w:fldCharType="end"/>
+                      </w:r>
+                      <w:r>
+                        <w:rPr>
+                          <w:rFonts w:ascii="Liberation Sans" w:hAnsi="Liberation Sans"/>
+                          <w:sz w:val="21"/>
+                          <w:szCs w:val="21"/>
+                        </w:rPr>
+                        <w:t>: Mean of the data set</w:t>
+                      </w:r>
+                    </w:p>
+                  </w:txbxContent>
+                </v:textbox>
+                <w10:wrap type="square" side="largest"/>
+              </v:rect>
+            </w:pict>
+          </mc:Fallback>
+        </mc:AlternateContent>
+      </w:r>
+    </w:p>
+    <w:p>
+      <w:pPr>
+        <w:pStyle w:val="TextBody"/>
+        <w:jc w:val="both"/>
+        <w:rPr/>
+      </w:pPr>
+      <w:r>
+        <w:rPr/>
+      </w:r>
+    </w:p>
+    <w:p>
+      <w:pPr>
+        <w:pStyle w:val="TextBody"/>
+        <w:jc w:val="both"/>
+        <w:rPr/>
+      </w:pPr>
+      <w:r>
+        <w:rPr/>
+      </w:r>
+    </w:p>
+    <w:p>
+      <w:pPr>
+        <w:pStyle w:val="TextBody"/>
+        <w:jc w:val="both"/>
+        <w:rPr>
+          <w:rFonts w:ascii="Liberation Sans" w:hAnsi="Liberation Sans"/>
+        </w:rPr>
+      </w:pPr>
+      <w:r>
+        <w:rPr>
+          <w:rFonts w:ascii="Liberation Sans" w:hAnsi="Liberation Sans"/>
+        </w:rPr>
+        <w:t xml:space="preserve">Here I have exercised the mean syntax in R programming in R Studio. Simply it gives the mean of the column that I have selected in the syntax in this case the prices of the apartments. There are limited number of objects that the visualization tools can be applied because some of the columns contain unfilled rows and lines which can leads to a false analytical summary. </w:t>
+      </w:r>
+    </w:p>
+    <w:p>
+      <w:pPr>
+        <w:pStyle w:val="Heading2"/>
+        <w:numPr>
+          <w:ilvl w:val="1"/>
+          <w:numId w:val="1"/>
+        </w:numPr>
+        <w:rPr/>
+      </w:pPr>
+      <w:r>
+        <w:rPr/>
+        <w:t>2.2 Standard Deviation</w:t>
+      </w:r>
+    </w:p>
+    <w:p>
+      <w:pPr>
+        <w:pStyle w:val="TextBody"/>
+        <w:jc w:val="both"/>
+        <w:rPr>
+          <w:rFonts w:ascii="Liberation Sans" w:hAnsi="Liberation Sans"/>
+        </w:rPr>
+      </w:pPr>
+      <w:r>
+        <w:rPr>
+          <w:rFonts w:ascii="Liberation Sans" w:hAnsi="Liberation Sans"/>
+        </w:rPr>
+        <w:tab/>
+      </w:r>
+      <w:r>
+        <w:rPr>
+          <w:rFonts w:ascii="Liberation Sans" w:hAnsi="Liberation Sans"/>
+        </w:rPr>
+        <w:t xml:space="preserve">Standard deviation is a comparison measurement that can be used to analysis the behavior of the data set in the future and mostly used in forecasting. </w:t>
+      </w:r>
+    </w:p>
+    <w:p>
+      <w:pPr>
+        <w:pStyle w:val="TextBody"/>
+        <w:jc w:val="both"/>
+        <w:rPr>
+          <w:rFonts w:ascii="Liberation Sans" w:hAnsi="Liberation Sans"/>
+        </w:rPr>
+      </w:pPr>
+      <w:r>
+        <w:rPr>
+          <w:rFonts w:ascii="Liberation Sans" w:hAnsi="Liberation Sans"/>
+        </w:rPr>
+      </w:r>
+      <w:r>
+        <mc:AlternateContent>
+          <mc:Choice Requires="wps">
+            <w:drawing>
+              <wp:anchor behindDoc="0" distT="0" distB="0" distL="0" distR="0" simplePos="0" locked="0" layoutInCell="1" allowOverlap="1" relativeHeight="7">
+                <wp:simplePos x="0" y="0"/>
+                <wp:positionH relativeFrom="column">
+                  <wp:posOffset>2197100</wp:posOffset>
+                </wp:positionH>
+                <wp:positionV relativeFrom="paragraph">
+                  <wp:posOffset>85725</wp:posOffset>
+                </wp:positionV>
+                <wp:extent cx="1600200" cy="716915"/>
+                <wp:effectExtent l="0" t="0" r="0" b="0"/>
+                <wp:wrapSquare wrapText="largest"/>
+                <wp:docPr id="8" name="Frame3"/>
+                <a:graphic xmlns:a="http://schemas.openxmlformats.org/drawingml/2006/main">
+                  <a:graphicData uri="http://schemas.microsoft.com/office/word/2010/wordprocessingShape">
+                    <wps:wsp>
+                      <wps:cNvSpPr txBox="1"/>
+                      <wps:spPr>
+                        <a:xfrm>
+                          <a:off x="0" y="0"/>
+                          <a:ext cx="1600200" cy="716915"/>
+                        </a:xfrm>
+                        <a:prstGeom prst="rect"/>
+                      </wps:spPr>
+                      <wps:txbx>
+                        <w:txbxContent>
+                          <w:p>
+                            <w:pPr>
+                              <w:pStyle w:val="Image"/>
+                              <w:spacing w:before="120" w:after="120"/>
+                              <w:jc w:val="center"/>
+                              <w:rPr>
+                                <w:rFonts w:ascii="Liberation Sans" w:hAnsi="Liberation Sans"/>
+                                <w:sz w:val="21"/>
+                                <w:szCs w:val="21"/>
+                              </w:rPr>
+                            </w:pPr>
+                            <w:r>
+                              <w:rPr>
+                                <w:rFonts w:ascii="Liberation Sans" w:hAnsi="Liberation Sans"/>
+                                <w:sz w:val="21"/>
+                                <w:szCs w:val="21"/>
+                              </w:rPr>
+                              <w:drawing>
+                                <wp:inline distT="0" distB="0" distL="0" distR="0">
+                                  <wp:extent cx="1600200" cy="304800"/>
+                                  <wp:effectExtent l="0" t="0" r="0" b="0"/>
+                                  <wp:docPr id="9" name="Image3" descr=""/>
+                                  <wp:cNvGraphicFramePr>
+                                    <a:graphicFrameLocks xmlns:a="http://schemas.openxmlformats.org/drawingml/2006/main" noChangeAspect="1"/>
+                                  </wp:cNvGraphicFramePr>
+                                  <a:graphic xmlns:a="http://schemas.openxmlformats.org/drawingml/2006/main">
+                                    <a:graphicData uri="http://schemas.openxmlformats.org/drawingml/2006/picture">
+                                      <pic:pic xmlns:pic="http://schemas.openxmlformats.org/drawingml/2006/picture">
+                                        <pic:nvPicPr>
+                                          <pic:cNvPr id="9" name="Image3" descr=""/>
+                                          <pic:cNvPicPr>
+                                            <a:picLocks noChangeAspect="1" noChangeArrowheads="1"/>
+                                          </pic:cNvPicPr>
+                                        </pic:nvPicPr>
+                                        <pic:blipFill>
+                                          <a:blip r:embed="rId4"/>
+                                          <a:stretch>
+                                            <a:fillRect/>
+                                          </a:stretch>
+                                        </pic:blipFill>
+                                        <pic:spPr bwMode="auto">
+                                          <a:xfrm>
+                                            <a:off x="0" y="0"/>
+                                            <a:ext cx="1600200" cy="304800"/>
+                                          </a:xfrm>
+                                          <a:prstGeom prst="rect">
+                                            <a:avLst/>
+                                          </a:prstGeom>
+                                        </pic:spPr>
+                                      </pic:pic>
+                                    </a:graphicData>
+                                  </a:graphic>
+                                </wp:inline>
+                              </w:drawing>
+                            </w:r>
+                            <w:r>
+                              <w:rPr>
+                                <w:rFonts w:ascii="Liberation Sans" w:hAnsi="Liberation Sans"/>
+                                <w:vanish/>
+                                <w:sz w:val="21"/>
+                                <w:szCs w:val="21"/>
+                              </w:rPr>
+                              <w:br/>
+                            </w:r>
+                            <w:r>
+                              <w:rPr>
+                                <w:rFonts w:ascii="Liberation Sans" w:hAnsi="Liberation Sans"/>
+                                <w:sz w:val="21"/>
+                                <w:szCs w:val="21"/>
+                              </w:rPr>
+                              <w:t xml:space="preserve">Image </w:t>
+                            </w:r>
+                            <w:r>
+                              <w:rPr>
+                                <w:rFonts w:ascii="Liberation Sans" w:hAnsi="Liberation Sans"/>
+                                <w:sz w:val="21"/>
+                                <w:szCs w:val="21"/>
+                              </w:rPr>
+                              <w:fldChar w:fldCharType="begin"/>
+                            </w:r>
+                            <w:r>
+                              <w:rPr>
+                                <w:sz w:val="21"/>
+                                <w:szCs w:val="21"/>
+                                <w:rFonts w:ascii="Liberation Sans" w:hAnsi="Liberation Sans"/>
+                              </w:rPr>
+                              <w:instrText> SEQ Image \* ARABIC </w:instrText>
+                            </w:r>
+                            <w:r>
+                              <w:rPr>
+                                <w:sz w:val="21"/>
+                                <w:szCs w:val="21"/>
+                                <w:rFonts w:ascii="Liberation Sans" w:hAnsi="Liberation Sans"/>
+                              </w:rPr>
+                              <w:fldChar w:fldCharType="separate"/>
+                            </w:r>
+                            <w:r>
+                              <w:rPr>
+                                <w:sz w:val="21"/>
+                                <w:szCs w:val="21"/>
+                                <w:rFonts w:ascii="Liberation Sans" w:hAnsi="Liberation Sans"/>
+                              </w:rPr>
+                              <w:t>3</w:t>
+                            </w:r>
+                            <w:r>
+                              <w:rPr>
+                                <w:sz w:val="21"/>
+                                <w:szCs w:val="21"/>
+                                <w:rFonts w:ascii="Liberation Sans" w:hAnsi="Liberation Sans"/>
+                              </w:rPr>
+                              <w:fldChar w:fldCharType="end"/>
+                            </w:r>
+                            <w:r>
+                              <w:rPr>
+                                <w:rFonts w:ascii="Liberation Sans" w:hAnsi="Liberation Sans"/>
+                                <w:sz w:val="21"/>
+                                <w:szCs w:val="21"/>
+                              </w:rPr>
+                              <w:t>: Standard Deviation</w:t>
+                            </w:r>
+                          </w:p>
+                        </w:txbxContent>
+                      </wps:txbx>
+                      <wps:bodyPr anchor="t" lIns="0" tIns="0" rIns="0" bIns="0">
+                        <a:noAutofit/>
+                      </wps:bodyPr>
+                    </wps:wsp>
+                  </a:graphicData>
+                </a:graphic>
+              </wp:anchor>
+            </w:drawing>
+          </mc:Choice>
+          <mc:Fallback>
+            <w:pict>
+              <v:rect style="position:absolute;rotation:0;width:126pt;height:56.45pt;mso-wrap-distance-left:0pt;mso-wrap-distance-right:0pt;mso-wrap-distance-top:0pt;mso-wrap-distance-bottom:0pt;margin-top:6.75pt;mso-position-vertical-relative:text;margin-left:173pt;mso-position-horizontal-relative:text">
+                <v:textbox inset="0in,0in,0in,0in">
+                  <w:txbxContent>
+                    <w:p>
+                      <w:pPr>
+                        <w:pStyle w:val="Image"/>
+                        <w:spacing w:before="120" w:after="120"/>
+                        <w:jc w:val="center"/>
+                        <w:rPr>
+                          <w:rFonts w:ascii="Liberation Sans" w:hAnsi="Liberation Sans"/>
+                          <w:sz w:val="21"/>
+                          <w:szCs w:val="21"/>
+                        </w:rPr>
+                      </w:pPr>
+                      <w:r>
+                        <w:rPr>
+                          <w:rFonts w:ascii="Liberation Sans" w:hAnsi="Liberation Sans"/>
+                          <w:sz w:val="21"/>
+                          <w:szCs w:val="21"/>
+                        </w:rPr>
+                        <w:drawing>
+                          <wp:inline distT="0" distB="0" distL="0" distR="0">
+                            <wp:extent cx="1600200" cy="304800"/>
+                            <wp:effectExtent l="0" t="0" r="0" b="0"/>
+                            <wp:docPr id="10" name="Image3" descr=""/>
+                            <wp:cNvGraphicFramePr>
+                              <a:graphicFrameLocks xmlns:a="http://schemas.openxmlformats.org/drawingml/2006/main" noChangeAspect="1"/>
+                            </wp:cNvGraphicFramePr>
+                            <a:graphic xmlns:a="http://schemas.openxmlformats.org/drawingml/2006/main">
+                              <a:graphicData uri="http://schemas.openxmlformats.org/drawingml/2006/picture">
+                                <pic:pic xmlns:pic="http://schemas.openxmlformats.org/drawingml/2006/picture">
+                                  <pic:nvPicPr>
+                                    <pic:cNvPr id="10" name="Image3" descr=""/>
+                                    <pic:cNvPicPr>
+                                      <a:picLocks noChangeAspect="1" noChangeArrowheads="1"/>
+                                    </pic:cNvPicPr>
+                                  </pic:nvPicPr>
+                                  <pic:blipFill>
+                                    <a:blip r:embed="rId4"/>
+                                    <a:stretch>
+                                      <a:fillRect/>
+                                    </a:stretch>
+                                  </pic:blipFill>
+                                  <pic:spPr bwMode="auto">
+                                    <a:xfrm>
+                                      <a:off x="0" y="0"/>
+                                      <a:ext cx="1600200" cy="304800"/>
+                                    </a:xfrm>
+                                    <a:prstGeom prst="rect">
+                                      <a:avLst/>
+                                    </a:prstGeom>
+                                  </pic:spPr>
+                                </pic:pic>
+                              </a:graphicData>
+                            </a:graphic>
+                          </wp:inline>
+                        </w:drawing>
+                      </w:r>
+                      <w:r>
+                        <w:rPr>
+                          <w:rFonts w:ascii="Liberation Sans" w:hAnsi="Liberation Sans"/>
+                          <w:vanish/>
+                          <w:sz w:val="21"/>
+                          <w:szCs w:val="21"/>
+                        </w:rPr>
+                        <w:br/>
+                      </w:r>
+                      <w:r>
+                        <w:rPr>
+                          <w:rFonts w:ascii="Liberation Sans" w:hAnsi="Liberation Sans"/>
+                          <w:sz w:val="21"/>
+                          <w:szCs w:val="21"/>
+                        </w:rPr>
+                        <w:t xml:space="preserve">Image </w:t>
+                      </w:r>
+                      <w:r>
+                        <w:rPr>
+                          <w:rFonts w:ascii="Liberation Sans" w:hAnsi="Liberation Sans"/>
+                          <w:sz w:val="21"/>
+                          <w:szCs w:val="21"/>
+                        </w:rPr>
+                        <w:fldChar w:fldCharType="begin"/>
+                      </w:r>
+                      <w:r>
+                        <w:rPr>
+                          <w:sz w:val="21"/>
+                          <w:szCs w:val="21"/>
+                          <w:rFonts w:ascii="Liberation Sans" w:hAnsi="Liberation Sans"/>
+                        </w:rPr>
+                        <w:instrText> SEQ Image \* ARABIC </w:instrText>
+                      </w:r>
+                      <w:r>
+                        <w:rPr>
+                          <w:sz w:val="21"/>
+                          <w:szCs w:val="21"/>
+                          <w:rFonts w:ascii="Liberation Sans" w:hAnsi="Liberation Sans"/>
+                        </w:rPr>
+                        <w:fldChar w:fldCharType="separate"/>
+                      </w:r>
+                      <w:r>
+                        <w:rPr>
+                          <w:sz w:val="21"/>
+                          <w:szCs w:val="21"/>
+                          <w:rFonts w:ascii="Liberation Sans" w:hAnsi="Liberation Sans"/>
+                        </w:rPr>
+                        <w:t>3</w:t>
+                      </w:r>
+                      <w:r>
+                        <w:rPr>
+                          <w:sz w:val="21"/>
+                          <w:szCs w:val="21"/>
+                          <w:rFonts w:ascii="Liberation Sans" w:hAnsi="Liberation Sans"/>
+                        </w:rPr>
+                        <w:fldChar w:fldCharType="end"/>
+                      </w:r>
+                      <w:r>
+                        <w:rPr>
+                          <w:rFonts w:ascii="Liberation Sans" w:hAnsi="Liberation Sans"/>
+                          <w:sz w:val="21"/>
+                          <w:szCs w:val="21"/>
+                        </w:rPr>
+                        <w:t>: Standard Deviation</w:t>
+                      </w:r>
+                    </w:p>
+                  </w:txbxContent>
+                </v:textbox>
+                <w10:wrap type="square" side="largest"/>
+              </v:rect>
+            </w:pict>
+          </mc:Fallback>
+        </mc:AlternateContent>
+      </w:r>
+    </w:p>
+    <w:p>
+      <w:pPr>
+        <w:pStyle w:val="TextBody"/>
+        <w:rPr/>
+      </w:pPr>
+      <w:r>
+        <w:rPr/>
+      </w:r>
+    </w:p>
+    <w:p>
+      <w:pPr>
+        <w:pStyle w:val="Heading2"/>
+        <w:numPr>
+          <w:ilvl w:val="1"/>
+          <w:numId w:val="1"/>
+        </w:numPr>
+        <w:rPr/>
+      </w:pPr>
+      <w:r>
+        <w:rPr/>
+      </w:r>
+    </w:p>
+    <w:p>
+      <w:pPr>
+        <w:pStyle w:val="Normal"/>
+        <w:jc w:val="both"/>
+        <w:rPr>
+          <w:rFonts w:ascii="Liberation Sans" w:hAnsi="Liberation Sans"/>
+        </w:rPr>
+      </w:pPr>
+      <w:r>
+        <w:rPr>
+          <w:rFonts w:ascii="Liberation Sans" w:hAnsi="Liberation Sans"/>
+        </w:rPr>
+        <w:tab/>
+      </w:r>
+      <w:r>
+        <w:rPr>
+          <w:rFonts w:ascii="Liberation Sans" w:hAnsi="Liberation Sans"/>
+        </w:rPr>
+        <w:t>This data set has a standard deviation of 197.7855 in the price section and I used sd syntax for the calculation.</w:t>
+      </w:r>
+    </w:p>
+    <w:p>
+      <w:pPr>
+        <w:pStyle w:val="Heading2"/>
+        <w:numPr>
+          <w:ilvl w:val="1"/>
+          <w:numId w:val="1"/>
+        </w:numPr>
+        <w:rPr/>
+      </w:pPr>
+      <w:r>
+        <w:rPr/>
+        <w:t>2.3 Histogram</w:t>
+      </w:r>
+    </w:p>
+    <w:p>
+      <w:pPr>
+        <w:pStyle w:val="TextBody"/>
+        <w:spacing w:before="0" w:after="140"/>
+        <w:rPr>
+          <w:rFonts w:ascii="Liberation Sans" w:hAnsi="Liberation Sans"/>
+        </w:rPr>
+      </w:pPr>
+      <w:r>
+        <w:rPr>
+          <w:rFonts w:ascii="Liberation Sans" w:hAnsi="Liberation Sans"/>
+        </w:rPr>
+        <w:tab/>
+      </w:r>
+      <w:r>
+        <w:rPr>
+          <w:rFonts w:ascii="Liberation Sans" w:hAnsi="Liberation Sans"/>
+        </w:rPr>
+        <w:t xml:space="preserve">Histogram is a really good method of data visualization and in this scenario we have used several data columns for the representation purpose. </w:t>
       </w:r>
     </w:p>
     <w:sectPr>
-      <w:headerReference w:type="default" r:id="rId2"/>
-      <w:footerReference w:type="default" r:id="rId3"/>
+      <w:headerReference w:type="default" r:id="rId5"/>
+      <w:footerReference w:type="default" r:id="rId6"/>
       <w:type w:val="nextPage"/>
       <w:pgSz w:w="11906" w:h="16838"/>
-      <w:pgMar w:left="1203" w:right="1203" w:header="1203" w:top="1779" w:footer="1203" w:bottom="1825" w:gutter="0"/>
+      <w:pgMar w:left="1233" w:right="1233" w:header="1233" w:top="1809" w:footer="1233" w:bottom="1855" w:gutter="0"/>
       <w:pgBorders w:display="allPages" w:offsetFrom="text">
         <w:top w:val="single" w:sz="4" w:space="1" w:color="000000"/>
         <w:left w:val="single" w:sz="4" w:space="1" w:color="000000"/>
@@ -416,7 +1526,7 @@
       <w:lvlText w:val=""/>
       <w:lvlJc w:val="left"/>
       <w:pPr>
-        <w:ind w:left="0" w:hanging="0"/>
+        <w:ind w:left="360" w:hanging="0"/>
       </w:pPr>
     </w:lvl>
     <w:lvl w:ilvl="1">
@@ -427,7 +1537,7 @@
       <w:lvlText w:val=""/>
       <w:lvlJc w:val="left"/>
       <w:pPr>
-        <w:ind w:left="0" w:hanging="0"/>
+        <w:ind w:left="360" w:hanging="0"/>
       </w:pPr>
     </w:lvl>
     <w:lvl w:ilvl="2">
@@ -438,7 +1548,7 @@
       <w:lvlText w:val=""/>
       <w:lvlJc w:val="left"/>
       <w:pPr>
-        <w:ind w:left="0" w:hanging="0"/>
+        <w:ind w:left="360" w:hanging="0"/>
       </w:pPr>
     </w:lvl>
     <w:lvl w:ilvl="3">
@@ -448,7 +1558,10 @@
       <w:lvlText w:val=""/>
       <w:lvlJc w:val="left"/>
       <w:pPr>
-        <w:ind w:left="0" w:hanging="0"/>
+        <w:tabs>
+          <w:tab w:val="num" w:pos="360"/>
+        </w:tabs>
+        <w:ind w:left="360" w:hanging="0"/>
       </w:pPr>
     </w:lvl>
     <w:lvl w:ilvl="4">
@@ -458,7 +1571,10 @@
       <w:lvlText w:val=""/>
       <w:lvlJc w:val="left"/>
       <w:pPr>
-        <w:ind w:left="0" w:hanging="0"/>
+        <w:tabs>
+          <w:tab w:val="num" w:pos="360"/>
+        </w:tabs>
+        <w:ind w:left="360" w:hanging="0"/>
       </w:pPr>
     </w:lvl>
     <w:lvl w:ilvl="5">
@@ -468,7 +1584,10 @@
       <w:lvlText w:val=""/>
       <w:lvlJc w:val="left"/>
       <w:pPr>
-        <w:ind w:left="0" w:hanging="0"/>
+        <w:tabs>
+          <w:tab w:val="num" w:pos="360"/>
+        </w:tabs>
+        <w:ind w:left="360" w:hanging="0"/>
       </w:pPr>
     </w:lvl>
     <w:lvl w:ilvl="6">
@@ -478,7 +1597,10 @@
       <w:lvlText w:val=""/>
       <w:lvlJc w:val="left"/>
       <w:pPr>
-        <w:ind w:left="0" w:hanging="0"/>
+        <w:tabs>
+          <w:tab w:val="num" w:pos="360"/>
+        </w:tabs>
+        <w:ind w:left="360" w:hanging="0"/>
       </w:pPr>
     </w:lvl>
     <w:lvl w:ilvl="7">
@@ -488,7 +1610,10 @@
       <w:lvlText w:val=""/>
       <w:lvlJc w:val="left"/>
       <w:pPr>
-        <w:ind w:left="0" w:hanging="0"/>
+        <w:tabs>
+          <w:tab w:val="num" w:pos="360"/>
+        </w:tabs>
+        <w:ind w:left="360" w:hanging="0"/>
       </w:pPr>
     </w:lvl>
     <w:lvl w:ilvl="8">
@@ -498,11 +1623,106 @@
       <w:lvlText w:val=""/>
       <w:lvlJc w:val="left"/>
       <w:pPr>
-        <w:ind w:left="0" w:hanging="0"/>
+        <w:tabs>
+          <w:tab w:val="num" w:pos="360"/>
+        </w:tabs>
+        <w:ind w:left="360" w:hanging="0"/>
       </w:pPr>
     </w:lvl>
   </w:abstractNum>
   <w:abstractNum w:abstractNumId="2">
+    <w:lvl w:ilvl="0">
+      <w:start w:val="1"/>
+      <w:numFmt w:val="none"/>
+      <w:suff w:val="nothing"/>
+      <w:lvlText w:val=""/>
+      <w:lvlJc w:val="left"/>
+      <w:pPr>
+        <w:ind w:left="0" w:hanging="0"/>
+      </w:pPr>
+    </w:lvl>
+    <w:lvl w:ilvl="1">
+      <w:start w:val="1"/>
+      <w:numFmt w:val="none"/>
+      <w:suff w:val="nothing"/>
+      <w:lvlText w:val=""/>
+      <w:lvlJc w:val="left"/>
+      <w:pPr>
+        <w:ind w:left="0" w:hanging="0"/>
+      </w:pPr>
+    </w:lvl>
+    <w:lvl w:ilvl="2">
+      <w:start w:val="1"/>
+      <w:numFmt w:val="none"/>
+      <w:suff w:val="nothing"/>
+      <w:lvlText w:val=""/>
+      <w:lvlJc w:val="left"/>
+      <w:pPr>
+        <w:ind w:left="0" w:hanging="0"/>
+      </w:pPr>
+    </w:lvl>
+    <w:lvl w:ilvl="3">
+      <w:start w:val="1"/>
+      <w:numFmt w:val="none"/>
+      <w:suff w:val="nothing"/>
+      <w:lvlText w:val=""/>
+      <w:lvlJc w:val="left"/>
+      <w:pPr>
+        <w:ind w:left="0" w:hanging="0"/>
+      </w:pPr>
+    </w:lvl>
+    <w:lvl w:ilvl="4">
+      <w:start w:val="1"/>
+      <w:numFmt w:val="none"/>
+      <w:suff w:val="nothing"/>
+      <w:lvlText w:val=""/>
+      <w:lvlJc w:val="left"/>
+      <w:pPr>
+        <w:ind w:left="0" w:hanging="0"/>
+      </w:pPr>
+    </w:lvl>
+    <w:lvl w:ilvl="5">
+      <w:start w:val="1"/>
+      <w:numFmt w:val="none"/>
+      <w:suff w:val="nothing"/>
+      <w:lvlText w:val=""/>
+      <w:lvlJc w:val="left"/>
+      <w:pPr>
+        <w:ind w:left="0" w:hanging="0"/>
+      </w:pPr>
+    </w:lvl>
+    <w:lvl w:ilvl="6">
+      <w:start w:val="1"/>
+      <w:numFmt w:val="none"/>
+      <w:suff w:val="nothing"/>
+      <w:lvlText w:val=""/>
+      <w:lvlJc w:val="left"/>
+      <w:pPr>
+        <w:ind w:left="0" w:hanging="0"/>
+      </w:pPr>
+    </w:lvl>
+    <w:lvl w:ilvl="7">
+      <w:start w:val="1"/>
+      <w:numFmt w:val="none"/>
+      <w:suff w:val="nothing"/>
+      <w:lvlText w:val=""/>
+      <w:lvlJc w:val="left"/>
+      <w:pPr>
+        <w:ind w:left="0" w:hanging="0"/>
+      </w:pPr>
+    </w:lvl>
+    <w:lvl w:ilvl="8">
+      <w:start w:val="1"/>
+      <w:numFmt w:val="none"/>
+      <w:suff w:val="nothing"/>
+      <w:lvlText w:val=""/>
+      <w:lvlJc w:val="left"/>
+      <w:pPr>
+        <w:ind w:left="0" w:hanging="0"/>
+      </w:pPr>
+    </w:lvl>
+  </w:abstractNum>
+  <w:abstractNum w:abstractNumId="3">
     <w:lvl w:ilvl="0">
       <w:start w:val="1"/>
       <w:numFmt w:val="none"/>
@@ -599,6 +1819,9 @@
   </w:num>
   <w:num w:numId="2">
     <w:abstractNumId w:val="2"/>
+  </w:num>
+  <w:num w:numId="3">
+    <w:abstractNumId w:val="3"/>
   </w:num>
 </w:numbering>
 </file>
@@ -610,6 +1833,7 @@
       <w:rPr>
         <w:rFonts w:ascii="Liberation Serif" w:hAnsi="Liberation Serif" w:eastAsia="Noto Sans CJK SC" w:cs="Lohit Devanagari"/>
         <w:kern w:val="2"/>
+        <w:sz w:val="20"/>
         <w:szCs w:val="24"/>
         <w:lang w:val="en-US" w:eastAsia="zh-CN" w:bidi="hi-IN"/>
       </w:rPr>
@@ -795,5 +2019,19 @@
     </w:pPr>
     <w:rPr/>
   </w:style>
+  <w:style w:type="paragraph" w:styleId="Image">
+    <w:name w:val="Image"/>
+    <w:basedOn w:val="Caption"/>
+    <w:qFormat/>
+    <w:pPr/>
+    <w:rPr/>
+  </w:style>
+  <w:style w:type="paragraph" w:styleId="FrameContents">
+    <w:name w:val="Frame Contents"/>
+    <w:basedOn w:val="Normal"/>
+    <w:qFormat/>
+    <w:pPr/>
+    <w:rPr/>
+  </w:style>
 </w:styles>
 </file>
</xml_diff>

<commit_message>
Report has been aultered
</commit_message>
<xml_diff>
--- a/Contact-File/Assignment-02-R-Programming.docx
+++ b/Contact-File/Assignment-02-R-Programming.docx
@@ -693,6 +693,19 @@
       </w:pPr>
       <w:r>
         <w:rPr/>
+      </w:r>
+    </w:p>
+    <w:p>
+      <w:pPr>
+        <w:pStyle w:val="Heading2"/>
+        <w:numPr>
+          <w:ilvl w:val="1"/>
+          <w:numId w:val="1"/>
+        </w:numPr>
+        <w:rPr/>
+      </w:pPr>
+      <w:r>
+        <w:rPr/>
         <w:t>2.1 Mean</w:t>
       </w:r>
     </w:p>
@@ -1041,7 +1054,21 @@
         <w:rPr>
           <w:rFonts w:ascii="Liberation Sans" w:hAnsi="Liberation Sans"/>
         </w:rPr>
+        <w:tab/>
         <w:t xml:space="preserve">Here I have exercised the mean syntax in R programming in R Studio. Simply it gives the mean of the column that I have selected in the syntax in this case the prices of the apartments. There are limited number of objects that the visualization tools can be applied because some of the columns contain unfilled rows and lines which can leads to a false analytical summary. </w:t>
+      </w:r>
+    </w:p>
+    <w:p>
+      <w:pPr>
+        <w:pStyle w:val="Heading2"/>
+        <w:numPr>
+          <w:ilvl w:val="1"/>
+          <w:numId w:val="1"/>
+        </w:numPr>
+        <w:rPr/>
+      </w:pPr>
+      <w:r>
+        <w:rPr/>
       </w:r>
     </w:p>
     <w:p>
@@ -1414,9 +1441,7 @@
       <w:pPr>
         <w:pStyle w:val="Normal"/>
         <w:jc w:val="both"/>
-        <w:rPr>
-          <w:rFonts w:ascii="Liberation Sans" w:hAnsi="Liberation Sans"/>
-        </w:rPr>
+        <w:rPr/>
       </w:pPr>
       <w:r>
         <w:rPr>
@@ -1429,6 +1454,18 @@
           <w:rFonts w:ascii="Liberation Sans" w:hAnsi="Liberation Sans"/>
         </w:rPr>
         <w:t>This data set has a standard deviation of 197.7855 in the price section and I used sd syntax for the calculation.</w:t>
+      </w:r>
+    </w:p>
+    <w:p>
+      <w:pPr>
+        <w:pStyle w:val="Normal"/>
+        <w:jc w:val="both"/>
+        <w:rPr>
+          <w:rFonts w:ascii="Liberation Sans" w:hAnsi="Liberation Sans"/>
+        </w:rPr>
+      </w:pPr>
+      <w:r>
+        <w:rPr/>
       </w:r>
     </w:p>
     <w:p>
@@ -1448,27 +1485,317 @@
     <w:p>
       <w:pPr>
         <w:pStyle w:val="TextBody"/>
+        <w:jc w:val="both"/>
+        <w:rPr>
+          <w:rFonts w:ascii="Liberation Sans" w:hAnsi="Liberation Sans"/>
+        </w:rPr>
+      </w:pPr>
+      <w:r>
+        <w:rPr>
+          <w:rFonts w:ascii="Liberation Sans" w:hAnsi="Liberation Sans"/>
+        </w:rPr>
+        <w:tab/>
+      </w:r>
+      <w:r>
+        <w:rPr>
+          <w:rFonts w:ascii="Liberation Sans" w:hAnsi="Liberation Sans"/>
+        </w:rPr>
+        <w:t>Histogram is a really good method of data visualization and in this scenario we have used several data columns for the representation purpose. Considering the amount of information given in the data set we can see that the variation between the reviews on the properties and the price of the properties are proportional to each other. So that if the business organization could more focus on the customer satisfaction and their feedback on the properties then they can achieve a better outcome in their business.</w:t>
+      </w:r>
+    </w:p>
+    <w:p>
+      <w:pPr>
+        <w:pStyle w:val="TextBody"/>
+        <w:rPr>
+          <w:rFonts w:ascii="Liberation Sans" w:hAnsi="Liberation Sans"/>
+        </w:rPr>
+      </w:pPr>
+      <w:r>
+        <w:rPr>
+          <w:rFonts w:ascii="Liberation Sans" w:hAnsi="Liberation Sans"/>
+        </w:rPr>
+      </w:r>
+      <w:r>
+        <mc:AlternateContent>
+          <mc:Choice Requires="wps">
+            <w:drawing>
+              <wp:anchor behindDoc="0" distT="0" distB="0" distL="0" distR="0" simplePos="0" locked="0" layoutInCell="1" allowOverlap="1" relativeHeight="9">
+                <wp:simplePos x="0" y="0"/>
+                <wp:positionH relativeFrom="column">
+                  <wp:align>center</wp:align>
+                </wp:positionH>
+                <wp:positionV relativeFrom="paragraph">
+                  <wp:posOffset>635</wp:posOffset>
+                </wp:positionV>
+                <wp:extent cx="5994400" cy="2837815"/>
+                <wp:effectExtent l="0" t="0" r="0" b="0"/>
+                <wp:wrapSquare wrapText="largest"/>
+                <wp:docPr id="11" name="Frame4"/>
+                <a:graphic xmlns:a="http://schemas.openxmlformats.org/drawingml/2006/main">
+                  <a:graphicData uri="http://schemas.microsoft.com/office/word/2010/wordprocessingShape">
+                    <wps:wsp>
+                      <wps:cNvSpPr txBox="1"/>
+                      <wps:spPr>
+                        <a:xfrm>
+                          <a:off x="0" y="0"/>
+                          <a:ext cx="5994400" cy="2837815"/>
+                        </a:xfrm>
+                        <a:prstGeom prst="rect"/>
+                      </wps:spPr>
+                      <wps:txbx>
+                        <w:txbxContent>
+                          <w:p>
+                            <w:pPr>
+                              <w:pStyle w:val="Image"/>
+                              <w:spacing w:before="120" w:after="120"/>
+                              <w:jc w:val="center"/>
+                              <w:rPr/>
+                            </w:pPr>
+                            <w:r>
+                              <w:rPr/>
+                              <w:drawing>
+                                <wp:inline distT="0" distB="0" distL="0" distR="0">
+                                  <wp:extent cx="5994400" cy="2553335"/>
+                                  <wp:effectExtent l="0" t="0" r="0" b="0"/>
+                                  <wp:docPr id="12" name="Image4" descr=""/>
+                                  <wp:cNvGraphicFramePr>
+                                    <a:graphicFrameLocks xmlns:a="http://schemas.openxmlformats.org/drawingml/2006/main" noChangeAspect="1"/>
+                                  </wp:cNvGraphicFramePr>
+                                  <a:graphic xmlns:a="http://schemas.openxmlformats.org/drawingml/2006/main">
+                                    <a:graphicData uri="http://schemas.openxmlformats.org/drawingml/2006/picture">
+                                      <pic:pic xmlns:pic="http://schemas.openxmlformats.org/drawingml/2006/picture">
+                                        <pic:nvPicPr>
+                                          <pic:cNvPr id="12" name="Image4" descr=""/>
+                                          <pic:cNvPicPr>
+                                            <a:picLocks noChangeAspect="1" noChangeArrowheads="1"/>
+                                          </pic:cNvPicPr>
+                                        </pic:nvPicPr>
+                                        <pic:blipFill>
+                                          <a:blip r:embed="rId5"/>
+                                          <a:stretch>
+                                            <a:fillRect/>
+                                          </a:stretch>
+                                        </pic:blipFill>
+                                        <pic:spPr bwMode="auto">
+                                          <a:xfrm>
+                                            <a:off x="0" y="0"/>
+                                            <a:ext cx="5994400" cy="2553335"/>
+                                          </a:xfrm>
+                                          <a:prstGeom prst="rect">
+                                            <a:avLst/>
+                                          </a:prstGeom>
+                                        </pic:spPr>
+                                      </pic:pic>
+                                    </a:graphicData>
+                                  </a:graphic>
+                                </wp:inline>
+                              </w:drawing>
+                            </w:r>
+                            <w:r>
+                              <w:rPr>
+                                <w:vanish/>
+                              </w:rPr>
+                              <w:br/>
+                            </w:r>
+                            <w:r>
+                              <w:rPr/>
+                              <w:t xml:space="preserve">Image </w:t>
+                            </w:r>
+                            <w:r>
+                              <w:rPr/>
+                              <w:fldChar w:fldCharType="begin"/>
+                            </w:r>
+                            <w:r>
+                              <w:rPr/>
+                              <w:instrText> SEQ Image \* ARABIC </w:instrText>
+                            </w:r>
+                            <w:r>
+                              <w:rPr/>
+                              <w:fldChar w:fldCharType="separate"/>
+                            </w:r>
+                            <w:r>
+                              <w:rPr/>
+                              <w:t>4</w:t>
+                            </w:r>
+                            <w:r>
+                              <w:rPr/>
+                              <w:fldChar w:fldCharType="end"/>
+                            </w:r>
+                            <w:r>
+                              <w:rPr/>
+                              <w:t>: Histogram  - Review Score Vs Price</w:t>
+                            </w:r>
+                          </w:p>
+                        </w:txbxContent>
+                      </wps:txbx>
+                      <wps:bodyPr anchor="t" lIns="0" tIns="0" rIns="0" bIns="0">
+                        <a:noAutofit/>
+                      </wps:bodyPr>
+                    </wps:wsp>
+                  </a:graphicData>
+                </a:graphic>
+              </wp:anchor>
+            </w:drawing>
+          </mc:Choice>
+          <mc:Fallback>
+            <w:pict>
+              <v:rect style="position:absolute;rotation:0;width:472pt;height:223.45pt;mso-wrap-distance-left:0pt;mso-wrap-distance-right:0pt;mso-wrap-distance-top:0pt;mso-wrap-distance-bottom:0pt;margin-top:0pt;mso-position-vertical:top;mso-position-vertical-relative:text;margin-left:0pt;mso-position-horizontal:center;mso-position-horizontal-relative:text">
+                <v:textbox inset="0in,0in,0in,0in">
+                  <w:txbxContent>
+                    <w:p>
+                      <w:pPr>
+                        <w:pStyle w:val="Image"/>
+                        <w:spacing w:before="120" w:after="120"/>
+                        <w:jc w:val="center"/>
+                        <w:rPr/>
+                      </w:pPr>
+                      <w:r>
+                        <w:rPr/>
+                        <w:drawing>
+                          <wp:inline distT="0" distB="0" distL="0" distR="0">
+                            <wp:extent cx="5994400" cy="2553335"/>
+                            <wp:effectExtent l="0" t="0" r="0" b="0"/>
+                            <wp:docPr id="13" name="Image4" descr=""/>
+                            <wp:cNvGraphicFramePr>
+                              <a:graphicFrameLocks xmlns:a="http://schemas.openxmlformats.org/drawingml/2006/main" noChangeAspect="1"/>
+                            </wp:cNvGraphicFramePr>
+                            <a:graphic xmlns:a="http://schemas.openxmlformats.org/drawingml/2006/main">
+                              <a:graphicData uri="http://schemas.openxmlformats.org/drawingml/2006/picture">
+                                <pic:pic xmlns:pic="http://schemas.openxmlformats.org/drawingml/2006/picture">
+                                  <pic:nvPicPr>
+                                    <pic:cNvPr id="13" name="Image4" descr=""/>
+                                    <pic:cNvPicPr>
+                                      <a:picLocks noChangeAspect="1" noChangeArrowheads="1"/>
+                                    </pic:cNvPicPr>
+                                  </pic:nvPicPr>
+                                  <pic:blipFill>
+                                    <a:blip r:embed="rId5"/>
+                                    <a:stretch>
+                                      <a:fillRect/>
+                                    </a:stretch>
+                                  </pic:blipFill>
+                                  <pic:spPr bwMode="auto">
+                                    <a:xfrm>
+                                      <a:off x="0" y="0"/>
+                                      <a:ext cx="5994400" cy="2553335"/>
+                                    </a:xfrm>
+                                    <a:prstGeom prst="rect">
+                                      <a:avLst/>
+                                    </a:prstGeom>
+                                  </pic:spPr>
+                                </pic:pic>
+                              </a:graphicData>
+                            </a:graphic>
+                          </wp:inline>
+                        </w:drawing>
+                      </w:r>
+                      <w:r>
+                        <w:rPr>
+                          <w:vanish/>
+                        </w:rPr>
+                        <w:br/>
+                      </w:r>
+                      <w:r>
+                        <w:rPr/>
+                        <w:t xml:space="preserve">Image </w:t>
+                      </w:r>
+                      <w:r>
+                        <w:rPr/>
+                        <w:fldChar w:fldCharType="begin"/>
+                      </w:r>
+                      <w:r>
+                        <w:rPr/>
+                        <w:instrText> SEQ Image \* ARABIC </w:instrText>
+                      </w:r>
+                      <w:r>
+                        <w:rPr/>
+                        <w:fldChar w:fldCharType="separate"/>
+                      </w:r>
+                      <w:r>
+                        <w:rPr/>
+                        <w:t>4</w:t>
+                      </w:r>
+                      <w:r>
+                        <w:rPr/>
+                        <w:fldChar w:fldCharType="end"/>
+                      </w:r>
+                      <w:r>
+                        <w:rPr/>
+                        <w:t>: Histogram  - Review Score Vs Price</w:t>
+                      </w:r>
+                    </w:p>
+                  </w:txbxContent>
+                </v:textbox>
+                <w10:wrap type="square" side="largest"/>
+              </v:rect>
+            </w:pict>
+          </mc:Fallback>
+        </mc:AlternateContent>
+      </w:r>
+    </w:p>
+    <w:p>
+      <w:pPr>
+        <w:pStyle w:val="TextBody"/>
+        <w:jc w:val="both"/>
+        <w:rPr>
+          <w:rFonts w:ascii="Liberation Sans" w:hAnsi="Liberation Sans"/>
+        </w:rPr>
+      </w:pPr>
+      <w:r>
+        <w:rPr>
+          <w:rFonts w:ascii="Liberation Sans" w:hAnsi="Liberation Sans"/>
+        </w:rPr>
+        <w:tab/>
+        <w:t xml:space="preserve">As you can see in this representation all the low reviewed places of the company owns are at a low level of the pricing scale. When we explore the data set there are considerably higher amount of customers are in that potion of the customers are in the low reviewed are of properties and because of the low demand on that segment organization cannot charge the higher amount of pay rates on those properties. </w:t>
+      </w:r>
+    </w:p>
+    <w:p>
+      <w:pPr>
+        <w:pStyle w:val="TextBody"/>
+        <w:jc w:val="both"/>
+        <w:rPr>
+          <w:rFonts w:ascii="Liberation Sans" w:hAnsi="Liberation Sans"/>
+        </w:rPr>
+      </w:pPr>
+      <w:r>
+        <w:rPr>
+          <w:rFonts w:ascii="Liberation Sans" w:hAnsi="Liberation Sans"/>
+        </w:rPr>
+      </w:r>
+    </w:p>
+    <w:p>
+      <w:pPr>
+        <w:pStyle w:val="Heading2"/>
+        <w:numPr>
+          <w:ilvl w:val="1"/>
+          <w:numId w:val="1"/>
+        </w:numPr>
+        <w:rPr/>
+      </w:pPr>
+      <w:r>
+        <w:rPr/>
+        <w:t>2.3 Scatter Diagram</w:t>
+      </w:r>
+    </w:p>
+    <w:p>
+      <w:pPr>
+        <w:pStyle w:val="TextBody"/>
         <w:spacing w:before="0" w:after="140"/>
-        <w:rPr>
-          <w:rFonts w:ascii="Liberation Sans" w:hAnsi="Liberation Sans"/>
-        </w:rPr>
-      </w:pPr>
-      <w:r>
-        <w:rPr>
-          <w:rFonts w:ascii="Liberation Sans" w:hAnsi="Liberation Sans"/>
-        </w:rPr>
-        <w:tab/>
-      </w:r>
-      <w:r>
-        <w:rPr>
-          <w:rFonts w:ascii="Liberation Sans" w:hAnsi="Liberation Sans"/>
-        </w:rPr>
-        <w:t xml:space="preserve">Histogram is a really good method of data visualization and in this scenario we have used several data columns for the representation purpose. </w:t>
+        <w:jc w:val="both"/>
+        <w:rPr>
+          <w:rFonts w:ascii="Liberation Sans" w:hAnsi="Liberation Sans"/>
+        </w:rPr>
+      </w:pPr>
+      <w:r>
+        <w:rPr>
+          <w:rFonts w:ascii="Liberation Sans" w:hAnsi="Liberation Sans"/>
+        </w:rPr>
+        <w:t xml:space="preserve">Alll sbsbd uisudcbsud </w:t>
       </w:r>
     </w:p>
     <w:sectPr>
-      <w:headerReference w:type="default" r:id="rId5"/>
-      <w:footerReference w:type="default" r:id="rId6"/>
+      <w:headerReference w:type="default" r:id="rId6"/>
+      <w:footerReference w:type="default" r:id="rId7"/>
       <w:type w:val="nextPage"/>
       <w:pgSz w:w="11906" w:h="16838"/>
       <w:pgMar w:left="1233" w:right="1233" w:header="1233" w:top="1809" w:footer="1233" w:bottom="1855" w:gutter="0"/>

</xml_diff>